<commit_message>
java pass by value
</commit_message>
<xml_diff>
--- a/Java/Java-Basics.docx
+++ b/Java/Java-Basics.docx
@@ -1,6 +1,6 @@
 
 <file path=word/document.xml><?xml version="1.0" encoding="utf-8"?>
-<w:document xmlns:wpc="http://schemas.microsoft.com/office/word/2010/wordprocessingCanvas" xmlns:cx="http://schemas.microsoft.com/office/drawing/2014/chartex" xmlns:cx1="http://schemas.microsoft.com/office/drawing/2015/9/8/chartex" xmlns:cx2="http://schemas.microsoft.com/office/drawing/2015/10/21/chartex" xmlns:cx3="http://schemas.microsoft.com/office/drawing/2016/5/9/chartex" xmlns:cx4="http://schemas.microsoft.com/office/drawing/2016/5/10/chartex" xmlns:cx5="http://schemas.microsoft.com/office/drawing/2016/5/11/chartex" xmlns:cx6="http://schemas.microsoft.com/office/drawing/2016/5/12/chartex" xmlns:cx7="http://schemas.microsoft.com/office/drawing/2016/5/13/chartex" xmlns:cx8="http://schemas.microsoft.com/office/drawing/2016/5/14/chartex" xmlns:mc="http://schemas.openxmlformats.org/markup-compatibility/2006" xmlns:aink="http://schemas.microsoft.com/office/drawing/2016/ink" xmlns:am3d="http://schemas.microsoft.com/office/drawing/2017/model3d" xmlns:o="urn:schemas-microsoft-com:office:office" xmlns:oel="http://schemas.microsoft.com/office/2019/extlst" xmlns:r="http://schemas.openxmlformats.org/officeDocument/2006/relationships" xmlns:m="http://schemas.openxmlformats.org/officeDocument/2006/math" xmlns:v="urn:schemas-microsoft-com:vml" xmlns:wp14="http://schemas.microsoft.com/office/word/2010/wordprocessingDrawing" xmlns:wp="http://schemas.openxmlformats.org/drawingml/2006/wordprocessingDrawing" xmlns:w10="urn:schemas-microsoft-com:office:word" xmlns:w="http://schemas.openxmlformats.org/wordprocessingml/2006/main" xmlns:w14="http://schemas.microsoft.com/office/word/2010/wordml" xmlns:w15="http://schemas.microsoft.com/office/word/2012/wordml" xmlns:w16cex="http://schemas.microsoft.com/office/word/2018/wordml/cex" xmlns:w16cid="http://schemas.microsoft.com/office/word/2016/wordml/cid" xmlns:w16="http://schemas.microsoft.com/office/word/2018/wordml" xmlns:w16sdtdh="http://schemas.microsoft.com/office/word/2020/wordml/sdtdatahash" xmlns:w16se="http://schemas.microsoft.com/office/word/2015/wordml/symex" xmlns:wpg="http://schemas.microsoft.com/office/word/2010/wordprocessingGroup" xmlns:wpi="http://schemas.microsoft.com/office/word/2010/wordprocessingInk" xmlns:wne="http://schemas.microsoft.com/office/word/2006/wordml" xmlns:wps="http://schemas.microsoft.com/office/word/2010/wordprocessingShape" mc:Ignorable="w14 w15 w16se w16cid w16 w16cex w16sdtdh wp14">
+<w:document xmlns:wpc="http://schemas.microsoft.com/office/word/2010/wordprocessingCanvas" xmlns:cx="http://schemas.microsoft.com/office/drawing/2014/chartex" xmlns:cx1="http://schemas.microsoft.com/office/drawing/2015/9/8/chartex" xmlns:cx2="http://schemas.microsoft.com/office/drawing/2015/10/21/chartex" xmlns:cx3="http://schemas.microsoft.com/office/drawing/2016/5/9/chartex" xmlns:cx4="http://schemas.microsoft.com/office/drawing/2016/5/10/chartex" xmlns:cx5="http://schemas.microsoft.com/office/drawing/2016/5/11/chartex" xmlns:cx6="http://schemas.microsoft.com/office/drawing/2016/5/12/chartex" xmlns:cx7="http://schemas.microsoft.com/office/drawing/2016/5/13/chartex" xmlns:cx8="http://schemas.microsoft.com/office/drawing/2016/5/14/chartex" xmlns:mc="http://schemas.openxmlformats.org/markup-compatibility/2006" xmlns:aink="http://schemas.microsoft.com/office/drawing/2016/ink" xmlns:am3d="http://schemas.microsoft.com/office/drawing/2017/model3d" xmlns:o="urn:schemas-microsoft-com:office:office" xmlns:oel="http://schemas.microsoft.com/office/2019/extlst" xmlns:r="http://schemas.openxmlformats.org/officeDocument/2006/relationships" xmlns:m="http://schemas.openxmlformats.org/officeDocument/2006/math" xmlns:v="urn:schemas-microsoft-com:vml" xmlns:wp14="http://schemas.microsoft.com/office/word/2010/wordprocessingDrawing" xmlns:wp="http://schemas.openxmlformats.org/drawingml/2006/wordprocessingDrawing" xmlns:w10="urn:schemas-microsoft-com:office:word" xmlns:w="http://schemas.openxmlformats.org/wordprocessingml/2006/main" xmlns:w14="http://schemas.microsoft.com/office/word/2010/wordml" xmlns:w15="http://schemas.microsoft.com/office/word/2012/wordml" xmlns:w16cex="http://schemas.microsoft.com/office/word/2018/wordml/cex" xmlns:w16cid="http://schemas.microsoft.com/office/word/2016/wordml/cid" xmlns:w16="http://schemas.microsoft.com/office/word/2018/wordml" xmlns:w16du="http://schemas.microsoft.com/office/word/2023/wordml/word16du" xmlns:w16sdtdh="http://schemas.microsoft.com/office/word/2020/wordml/sdtdatahash" xmlns:w16sdtfl="http://schemas.microsoft.com/office/word/2024/wordml/sdtformatlock" xmlns:w16se="http://schemas.microsoft.com/office/word/2015/wordml/symex" xmlns:wpg="http://schemas.microsoft.com/office/word/2010/wordprocessingGroup" xmlns:wpi="http://schemas.microsoft.com/office/word/2010/wordprocessingInk" xmlns:wne="http://schemas.microsoft.com/office/word/2006/wordml" xmlns:wps="http://schemas.microsoft.com/office/word/2010/wordprocessingShape" mc:Ignorable="w14 w15 w16se w16cid w16 w16cex w16sdtdh w16sdtfl w16du wp14">
   <w:body>
     <w:p>
       <w:pPr>
@@ -100,12 +100,44 @@
         <w:t>rt.jar</w:t>
       </w:r>
       <w:r>
-        <w:t xml:space="preserve"> have access to core classes e.g. java.lang.String, java.lang.Thread, java.util.ArrayList etc. </w:t>
-      </w:r>
-    </w:p>
-    <w:p>
-      <w:r>
-        <w:t>In windows, rt.jar will always reside under $JAVA_HOME/jre/lib )</w:t>
+        <w:t xml:space="preserve"> have access to core classes e.g. </w:t>
+      </w:r>
+      <w:proofErr w:type="spellStart"/>
+      <w:r>
+        <w:t>java.lang.String</w:t>
+      </w:r>
+      <w:proofErr w:type="spellEnd"/>
+      <w:r>
+        <w:t xml:space="preserve">, </w:t>
+      </w:r>
+      <w:proofErr w:type="spellStart"/>
+      <w:r>
+        <w:t>java.lang.Thread</w:t>
+      </w:r>
+      <w:proofErr w:type="spellEnd"/>
+      <w:r>
+        <w:t xml:space="preserve">, </w:t>
+      </w:r>
+      <w:proofErr w:type="spellStart"/>
+      <w:r>
+        <w:t>java.util.ArrayList</w:t>
+      </w:r>
+      <w:proofErr w:type="spellEnd"/>
+      <w:r>
+        <w:t xml:space="preserve"> etc. </w:t>
+      </w:r>
+    </w:p>
+    <w:p>
+      <w:r>
+        <w:t>In windows, rt.jar will always reside under $JAVA_HOME/</w:t>
+      </w:r>
+      <w:proofErr w:type="spellStart"/>
+      <w:r>
+        <w:t>jre</w:t>
+      </w:r>
+      <w:proofErr w:type="spellEnd"/>
+      <w:r>
+        <w:t>/lib )</w:t>
       </w:r>
       <w:r>
         <w:t xml:space="preserve"> to execute any program successfully.</w:t>
@@ -114,7 +146,15 @@
     <w:p/>
     <w:p>
       <w:r>
-        <w:t>JRE doesn’t contain any development tools such as Java compiler, debugger, JShell, etc.</w:t>
+        <w:t xml:space="preserve">JRE doesn’t contain any development tools such as Java compiler, debugger, </w:t>
+      </w:r>
+      <w:proofErr w:type="spellStart"/>
+      <w:r>
+        <w:t>JShell</w:t>
+      </w:r>
+      <w:proofErr w:type="spellEnd"/>
+      <w:r>
+        <w:t>, etc.</w:t>
       </w:r>
     </w:p>
     <w:p>
@@ -246,6 +286,336 @@
       </w:pPr>
       <w:r>
         <w:lastRenderedPageBreak/>
+        <w:t>Pass by value</w:t>
+      </w:r>
+    </w:p>
+    <w:p>
+      <w:pPr>
+        <w:rPr>
+          <w:lang w:val="en-US"/>
+        </w:rPr>
+      </w:pPr>
+      <w:r>
+        <w:rPr>
+          <w:lang w:val="en-US"/>
+        </w:rPr>
+        <w:t>In Java, all arguments are </w:t>
+      </w:r>
+      <w:r>
+        <w:rPr>
+          <w:b/>
+          <w:bCs/>
+          <w:lang w:val="en-US"/>
+        </w:rPr>
+        <w:t>always passed by value</w:t>
+      </w:r>
+      <w:r>
+        <w:rPr>
+          <w:lang w:val="en-US"/>
+        </w:rPr>
+        <w:t>; it does not support pass-by-reference.</w:t>
+      </w:r>
+    </w:p>
+    <w:p>
+      <w:pPr>
+        <w:rPr>
+          <w:lang w:val="en-US"/>
+        </w:rPr>
+      </w:pPr>
+      <w:r>
+        <w:rPr>
+          <w:lang w:val="en-US"/>
+        </w:rPr>
+        <w:t>The confusion arises from how Java handles different data types: primitive types and object references. </w:t>
+      </w:r>
+    </w:p>
+    <w:p>
+      <w:pPr>
+        <w:rPr>
+          <w:lang w:val="en-US"/>
+        </w:rPr>
+      </w:pPr>
+      <w:r>
+        <w:rPr>
+          <w:lang w:val="en-US"/>
+        </w:rPr>
+        <w:t>How Java Handles Different Data Types</w:t>
+      </w:r>
+    </w:p>
+    <w:p>
+      <w:pPr>
+        <w:rPr>
+          <w:lang w:val="en-US"/>
+        </w:rPr>
+      </w:pPr>
+      <w:r>
+        <w:rPr>
+          <w:b/>
+          <w:bCs/>
+          <w:lang w:val="en-US"/>
+        </w:rPr>
+        <w:t xml:space="preserve">Primitive Data Types (int, float, </w:t>
+      </w:r>
+      <w:proofErr w:type="spellStart"/>
+      <w:r>
+        <w:rPr>
+          <w:b/>
+          <w:bCs/>
+          <w:lang w:val="en-US"/>
+        </w:rPr>
+        <w:t>boolean</w:t>
+      </w:r>
+      <w:proofErr w:type="spellEnd"/>
+      <w:r>
+        <w:rPr>
+          <w:b/>
+          <w:bCs/>
+          <w:lang w:val="en-US"/>
+        </w:rPr>
+        <w:t>, etc.)</w:t>
+      </w:r>
+    </w:p>
+    <w:p>
+      <w:pPr>
+        <w:rPr>
+          <w:lang w:val="en-US"/>
+        </w:rPr>
+      </w:pPr>
+      <w:r>
+        <w:rPr>
+          <w:lang w:val="en-US"/>
+        </w:rPr>
+        <w:t>When a primitive type is passed, a</w:t>
+      </w:r>
+      <w:r>
+        <w:rPr>
+          <w:b/>
+          <w:bCs/>
+          <w:lang w:val="en-US"/>
+        </w:rPr>
+        <w:t> copy of the actual value </w:t>
+      </w:r>
+      <w:r>
+        <w:rPr>
+          <w:lang w:val="en-US"/>
+        </w:rPr>
+        <w:t>is created and passed to the method. Any modifications inside the method affect only the local copy, leaving the original variable unchanged. </w:t>
+      </w:r>
+      <w:r>
+        <w:rPr>
+          <w:b/>
+          <w:bCs/>
+          <w:lang w:val="en-US"/>
+        </w:rPr>
+        <w:t> </w:t>
+      </w:r>
+    </w:p>
+    <w:p>
+      <w:pPr>
+        <w:rPr>
+          <w:lang w:val="en-US"/>
+        </w:rPr>
+      </w:pPr>
+      <w:r>
+        <w:rPr>
+          <w:b/>
+          <w:bCs/>
+          <w:lang w:val="en-US"/>
+        </w:rPr>
+        <w:t>Object Types (Classes, Arrays, etc.) </w:t>
+      </w:r>
+    </w:p>
+    <w:p>
+      <w:pPr>
+        <w:rPr>
+          <w:lang w:val="en-US"/>
+        </w:rPr>
+      </w:pPr>
+      <w:r>
+        <w:rPr>
+          <w:lang w:val="en-US"/>
+        </w:rPr>
+        <w:t>For objects, the variable itself doesn't hold the object; it holds a </w:t>
+      </w:r>
+      <w:r>
+        <w:rPr>
+          <w:b/>
+          <w:bCs/>
+          <w:lang w:val="en-US"/>
+        </w:rPr>
+        <w:t>reference</w:t>
+      </w:r>
+      <w:r>
+        <w:rPr>
+          <w:lang w:val="en-US"/>
+        </w:rPr>
+        <w:t> (an address or pointer value) to the object in the memory heap. When you pass an object variable to a method, a </w:t>
+      </w:r>
+      <w:r>
+        <w:rPr>
+          <w:b/>
+          <w:bCs/>
+          <w:lang w:val="en-US"/>
+        </w:rPr>
+        <w:t>copy of this reference value</w:t>
+      </w:r>
+      <w:r>
+        <w:rPr>
+          <w:lang w:val="en-US"/>
+        </w:rPr>
+        <w:t> is passed. </w:t>
+      </w:r>
+    </w:p>
+    <w:p>
+      <w:pPr>
+        <w:rPr>
+          <w:lang w:val="en-US"/>
+        </w:rPr>
+      </w:pPr>
+      <w:r>
+        <w:rPr>
+          <w:lang w:val="en-US"/>
+        </w:rPr>
+        <w:t> </w:t>
+      </w:r>
+    </w:p>
+    <w:p>
+      <w:pPr>
+        <w:numPr>
+          <w:ilvl w:val="0"/>
+          <w:numId w:val="13"/>
+        </w:numPr>
+        <w:rPr>
+          <w:lang w:val="en-US"/>
+        </w:rPr>
+      </w:pPr>
+      <w:r>
+        <w:rPr>
+          <w:lang w:val="en-US"/>
+        </w:rPr>
+        <w:t>Both the original variable and the method parameter now point to the </w:t>
+      </w:r>
+      <w:r>
+        <w:rPr>
+          <w:i/>
+          <w:iCs/>
+          <w:lang w:val="en-US"/>
+        </w:rPr>
+        <w:t>same object</w:t>
+      </w:r>
+      <w:r>
+        <w:rPr>
+          <w:lang w:val="en-US"/>
+        </w:rPr>
+        <w:t> in memory.</w:t>
+      </w:r>
+    </w:p>
+    <w:p>
+      <w:pPr>
+        <w:numPr>
+          <w:ilvl w:val="0"/>
+          <w:numId w:val="13"/>
+        </w:numPr>
+        <w:rPr>
+          <w:lang w:val="en-US"/>
+        </w:rPr>
+      </w:pPr>
+      <w:r>
+        <w:rPr>
+          <w:b/>
+          <w:bCs/>
+          <w:lang w:val="en-US"/>
+        </w:rPr>
+        <w:t>Modifying the object's </w:t>
+      </w:r>
+      <w:r>
+        <w:rPr>
+          <w:b/>
+          <w:bCs/>
+          <w:i/>
+          <w:iCs/>
+          <w:lang w:val="en-US"/>
+        </w:rPr>
+        <w:t>state</w:t>
+      </w:r>
+      <w:r>
+        <w:rPr>
+          <w:b/>
+          <w:bCs/>
+          <w:lang w:val="en-US"/>
+        </w:rPr>
+        <w:t> (fields/properties)</w:t>
+      </w:r>
+      <w:r>
+        <w:rPr>
+          <w:lang w:val="en-US"/>
+        </w:rPr>
+        <w:t> through either reference will affect the original object because both point to the same location in the heap. This is why it often </w:t>
+      </w:r>
+      <w:r>
+        <w:rPr>
+          <w:i/>
+          <w:iCs/>
+          <w:lang w:val="en-US"/>
+        </w:rPr>
+        <w:t>looks</w:t>
+      </w:r>
+      <w:r>
+        <w:rPr>
+          <w:lang w:val="en-US"/>
+        </w:rPr>
+        <w:t> like pass-by-reference.</w:t>
+      </w:r>
+    </w:p>
+    <w:p>
+      <w:pPr>
+        <w:numPr>
+          <w:ilvl w:val="0"/>
+          <w:numId w:val="13"/>
+        </w:numPr>
+        <w:rPr>
+          <w:lang w:val="en-US"/>
+        </w:rPr>
+      </w:pPr>
+      <w:r>
+        <w:rPr>
+          <w:b/>
+          <w:bCs/>
+          <w:lang w:val="en-US"/>
+        </w:rPr>
+        <w:t>Reassigning the parameter variable to a </w:t>
+      </w:r>
+      <w:r>
+        <w:rPr>
+          <w:b/>
+          <w:bCs/>
+          <w:i/>
+          <w:iCs/>
+          <w:lang w:val="en-US"/>
+        </w:rPr>
+        <w:t>new object</w:t>
+      </w:r>
+      <w:r>
+        <w:rPr>
+          <w:b/>
+          <w:bCs/>
+          <w:lang w:val="en-US"/>
+        </w:rPr>
+        <w:t> altogether</w:t>
+      </w:r>
+      <w:r>
+        <w:rPr>
+          <w:lang w:val="en-US"/>
+        </w:rPr>
+        <w:t> inside the method will not affect the original variable outside the method, as you are only changing the local copy of the reference to point to a different memory address.</w:t>
+      </w:r>
+    </w:p>
+    <w:p/>
+    <w:p>
+      <w:pPr>
+        <w:pStyle w:val="Heading1"/>
+      </w:pPr>
+      <w:r>
         <w:t>Constructor</w:t>
       </w:r>
     </w:p>
@@ -297,6 +667,7 @@
         </w:numPr>
       </w:pPr>
       <w:r>
+        <w:lastRenderedPageBreak/>
         <w:t>A Java constructor cannot be abstract, static, final, and synchronized</w:t>
       </w:r>
     </w:p>
@@ -319,7 +690,10 @@
         <w:pStyle w:val="Heading1"/>
       </w:pPr>
       <w:r>
-        <w:t>static keyword</w:t>
+        <w:t>S</w:t>
+      </w:r>
+      <w:r>
+        <w:t>tatic keyword</w:t>
       </w:r>
     </w:p>
     <w:p>
@@ -447,7 +821,6 @@
         </w:numPr>
       </w:pPr>
       <w:r>
-        <w:lastRenderedPageBreak/>
         <w:t>A static method can access static data member and can change the value of it.</w:t>
       </w:r>
     </w:p>
@@ -509,7 +882,15 @@
         </w:numPr>
       </w:pPr>
       <w:r>
-        <w:t>The static method can not use non static data member or call non-static method directly.</w:t>
+        <w:t xml:space="preserve">The static method </w:t>
+      </w:r>
+      <w:proofErr w:type="spellStart"/>
+      <w:r>
+        <w:t>can not</w:t>
+      </w:r>
+      <w:proofErr w:type="spellEnd"/>
+      <w:r>
+        <w:t xml:space="preserve"> use non static data member or call non-static method directly.</w:t>
       </w:r>
     </w:p>
     <w:p>
@@ -554,7 +935,15 @@
         </w:numPr>
       </w:pPr>
       <w:r>
-        <w:t>It is executed before the main method at the time of classloading.</w:t>
+        <w:t xml:space="preserve">It is executed before the main method at the time of </w:t>
+      </w:r>
+      <w:proofErr w:type="spellStart"/>
+      <w:r>
+        <w:t>classloading</w:t>
+      </w:r>
+      <w:proofErr w:type="spellEnd"/>
+      <w:r>
+        <w:t>.</w:t>
       </w:r>
     </w:p>
     <w:p/>
@@ -583,7 +972,15 @@
         <w:t>should</w:t>
       </w:r>
       <w:r>
-        <w:t xml:space="preserve"> not required to call a static method.</w:t>
+        <w:t xml:space="preserve"> not </w:t>
+      </w:r>
+      <w:proofErr w:type="spellStart"/>
+      <w:r>
+        <w:t>required</w:t>
+      </w:r>
+      <w:proofErr w:type="spellEnd"/>
+      <w:r>
+        <w:t xml:space="preserve"> to call a static method.</w:t>
       </w:r>
     </w:p>
     <w:p/>
@@ -592,7 +989,10 @@
         <w:pStyle w:val="Heading1"/>
       </w:pPr>
       <w:r>
-        <w:t>this keyword</w:t>
+        <w:t>T</w:t>
+      </w:r>
+      <w:r>
+        <w:t>his keyword</w:t>
       </w:r>
     </w:p>
     <w:p>
@@ -651,7 +1051,6 @@
           <w:i/>
           <w:iCs/>
         </w:rPr>
-        <w:lastRenderedPageBreak/>
         <w:t>Rule:</w:t>
       </w:r>
       <w:r>
@@ -1202,6 +1601,7 @@
         </w:rPr>
         <w:t xml:space="preserve">        </w:t>
       </w:r>
+      <w:proofErr w:type="spellStart"/>
       <w:r>
         <w:rPr>
           <w:rFonts w:ascii="Times New Roman" w:hAnsi="Times New Roman" w:cs="Times New Roman"/>
@@ -1228,6 +1628,7 @@
         </w:rPr>
         <w:t>roll</w:t>
       </w:r>
+      <w:proofErr w:type="spellEnd"/>
       <w:r>
         <w:rPr>
           <w:rFonts w:ascii="Times New Roman" w:hAnsi="Times New Roman" w:cs="Times New Roman"/>
@@ -1352,6 +1753,7 @@
         </w:rPr>
         <w:t xml:space="preserve"> String </w:t>
       </w:r>
+      <w:proofErr w:type="spellStart"/>
       <w:r>
         <w:rPr>
           <w:rFonts w:ascii="Times New Roman" w:hAnsi="Times New Roman" w:cs="Times New Roman"/>
@@ -1360,6 +1762,7 @@
         </w:rPr>
         <w:t>toString</w:t>
       </w:r>
+      <w:proofErr w:type="spellEnd"/>
       <w:r>
         <w:rPr>
           <w:rFonts w:ascii="Times New Roman" w:hAnsi="Times New Roman" w:cs="Times New Roman"/>
@@ -1404,6 +1807,7 @@
         </w:rPr>
         <w:t xml:space="preserve"> </w:t>
       </w:r>
+      <w:proofErr w:type="spellStart"/>
       <w:r>
         <w:rPr>
           <w:rFonts w:ascii="Times New Roman" w:hAnsi="Times New Roman" w:cs="Times New Roman"/>
@@ -1430,6 +1834,7 @@
         </w:rPr>
         <w:t>roll</w:t>
       </w:r>
+      <w:proofErr w:type="spellEnd"/>
       <w:r>
         <w:rPr>
           <w:rFonts w:ascii="Times New Roman" w:hAnsi="Times New Roman" w:cs="Times New Roman"/>
@@ -1630,6 +2035,7 @@
         </w:rPr>
         <w:t xml:space="preserve"> </w:t>
       </w:r>
+      <w:proofErr w:type="spellStart"/>
       <w:r>
         <w:rPr>
           <w:rFonts w:ascii="Times New Roman" w:hAnsi="Times New Roman" w:cs="Times New Roman"/>
@@ -1640,6 +2046,7 @@
         </w:rPr>
         <w:t>JavaMain</w:t>
       </w:r>
+      <w:proofErr w:type="spellEnd"/>
       <w:r>
         <w:rPr>
           <w:rFonts w:ascii="Times New Roman" w:hAnsi="Times New Roman" w:cs="Times New Roman"/>
@@ -1759,8 +2166,17 @@
           <w:rFonts w:ascii="Times New Roman" w:hAnsi="Times New Roman" w:cs="Times New Roman"/>
           <w:kern w:val="0"/>
         </w:rPr>
-        <w:t xml:space="preserve"> args</w:t>
-      </w:r>
+        <w:t xml:space="preserve"> </w:t>
+      </w:r>
+      <w:proofErr w:type="spellStart"/>
+      <w:r>
+        <w:rPr>
+          <w:rFonts w:ascii="Times New Roman" w:hAnsi="Times New Roman" w:cs="Times New Roman"/>
+          <w:kern w:val="0"/>
+        </w:rPr>
+        <w:t>args</w:t>
+      </w:r>
+      <w:proofErr w:type="spellEnd"/>
       <w:r>
         <w:rPr>
           <w:rFonts w:ascii="Times New Roman" w:hAnsi="Times New Roman" w:cs="Times New Roman"/>
@@ -1813,7 +2229,15 @@
           <w:rFonts w:ascii="Times New Roman" w:hAnsi="Times New Roman" w:cs="Times New Roman"/>
           <w:kern w:val="0"/>
         </w:rPr>
-        <w:t xml:space="preserve">        Io</w:t>
+        <w:t xml:space="preserve">        </w:t>
+      </w:r>
+      <w:proofErr w:type="spellStart"/>
+      <w:r>
+        <w:rPr>
+          <w:rFonts w:ascii="Times New Roman" w:hAnsi="Times New Roman" w:cs="Times New Roman"/>
+          <w:kern w:val="0"/>
+        </w:rPr>
+        <w:t>Io</w:t>
       </w:r>
       <w:r>
         <w:rPr>
@@ -1831,6 +2255,7 @@
         </w:rPr>
         <w:t>initializeIO</w:t>
       </w:r>
+      <w:proofErr w:type="spellEnd"/>
       <w:r>
         <w:rPr>
           <w:rFonts w:ascii="Times New Roman" w:hAnsi="Times New Roman" w:cs="Times New Roman"/>
@@ -1959,7 +2384,15 @@
           <w:rFonts w:ascii="Times New Roman" w:hAnsi="Times New Roman" w:cs="Times New Roman"/>
           <w:kern w:val="0"/>
         </w:rPr>
-        <w:t xml:space="preserve">        Io</w:t>
+        <w:t xml:space="preserve">        </w:t>
+      </w:r>
+      <w:proofErr w:type="spellStart"/>
+      <w:r>
+        <w:rPr>
+          <w:rFonts w:ascii="Times New Roman" w:hAnsi="Times New Roman" w:cs="Times New Roman"/>
+          <w:kern w:val="0"/>
+        </w:rPr>
+        <w:t>Io</w:t>
       </w:r>
       <w:r>
         <w:rPr>
@@ -1993,6 +2426,7 @@
         </w:rPr>
         <w:t>println</w:t>
       </w:r>
+      <w:proofErr w:type="spellEnd"/>
       <w:r>
         <w:rPr>
           <w:rFonts w:ascii="Times New Roman" w:hAnsi="Times New Roman" w:cs="Times New Roman"/>
@@ -2055,7 +2489,15 @@
           <w:rFonts w:ascii="Times New Roman" w:hAnsi="Times New Roman" w:cs="Times New Roman"/>
           <w:kern w:val="0"/>
         </w:rPr>
-        <w:t xml:space="preserve">        Io</w:t>
+        <w:t xml:space="preserve">        </w:t>
+      </w:r>
+      <w:proofErr w:type="spellStart"/>
+      <w:r>
+        <w:rPr>
+          <w:rFonts w:ascii="Times New Roman" w:hAnsi="Times New Roman" w:cs="Times New Roman"/>
+          <w:kern w:val="0"/>
+        </w:rPr>
+        <w:t>Io</w:t>
       </w:r>
       <w:r>
         <w:rPr>
@@ -2073,6 +2515,7 @@
         </w:rPr>
         <w:t>closeIO</w:t>
       </w:r>
+      <w:proofErr w:type="spellEnd"/>
       <w:r>
         <w:rPr>
           <w:rFonts w:ascii="Times New Roman" w:hAnsi="Times New Roman" w:cs="Times New Roman"/>
@@ -2175,48 +2618,56 @@
     <w:p/>
     <w:p>
       <w:r>
+        <w:t>this keyword can also be passed as an argument in the method. It is mainly used in the event handling.</w:t>
+      </w:r>
+    </w:p>
+    <w:p>
+      <w:pPr>
+        <w:pStyle w:val="Heading2"/>
+      </w:pPr>
+      <w:r>
+        <w:t>this can be passed as argument in the constructor call.</w:t>
+      </w:r>
+    </w:p>
+    <w:p>
+      <w:pPr>
+        <w:pStyle w:val="Heading2"/>
+      </w:pPr>
+      <w:r>
+        <w:t>this can be used to return the current class instance from the method.</w:t>
+      </w:r>
+    </w:p>
+    <w:p/>
+    <w:p>
+      <w:r>
+        <w:t>In such case, return type of the method must be the class type (non-primitive).</w:t>
+      </w:r>
+    </w:p>
+    <w:p/>
+    <w:p>
+      <w:pPr>
+        <w:pStyle w:val="Heading1"/>
+      </w:pPr>
+      <w:r>
+        <w:t>Inheritance</w:t>
+      </w:r>
+    </w:p>
+    <w:p>
+      <w:r>
+        <w:t xml:space="preserve">Inheritance in Java is a mechanism in which one object acquires all the properties and </w:t>
+      </w:r>
+      <w:proofErr w:type="spellStart"/>
+      <w:r>
+        <w:t>behaviors</w:t>
+      </w:r>
+      <w:proofErr w:type="spellEnd"/>
+      <w:r>
+        <w:t xml:space="preserve"> of a parent object.</w:t>
+      </w:r>
+    </w:p>
+    <w:p>
+      <w:r>
         <w:lastRenderedPageBreak/>
-        <w:t>this keyword can also be passed as an argument in the method. It is mainly used in the event handling.</w:t>
-      </w:r>
-    </w:p>
-    <w:p>
-      <w:pPr>
-        <w:pStyle w:val="Heading2"/>
-      </w:pPr>
-      <w:r>
-        <w:t>this can be passed as argument in the constructor call.</w:t>
-      </w:r>
-    </w:p>
-    <w:p>
-      <w:pPr>
-        <w:pStyle w:val="Heading2"/>
-      </w:pPr>
-      <w:r>
-        <w:t>this can be used to return the current class instance from the method.</w:t>
-      </w:r>
-    </w:p>
-    <w:p/>
-    <w:p>
-      <w:r>
-        <w:t>In such case, return type of the method must be the class type (non-primitive).</w:t>
-      </w:r>
-    </w:p>
-    <w:p/>
-    <w:p>
-      <w:pPr>
-        <w:pStyle w:val="Heading1"/>
-      </w:pPr>
-      <w:r>
-        <w:t>Inheritance</w:t>
-      </w:r>
-    </w:p>
-    <w:p>
-      <w:r>
-        <w:t>Inheritance in Java is a mechanism in which one object acquires all the properties and behaviors of a parent object.</w:t>
-      </w:r>
-    </w:p>
-    <w:p>
-      <w:r>
         <w:t>When you inherit from an existing class, you can reuse methods and fields of the parent class. Moreover, you can add new methods and fields in your current class also.</w:t>
       </w:r>
     </w:p>
@@ -2322,7 +2773,6 @@
     <w:p/>
     <w:p>
       <w:r>
-        <w:lastRenderedPageBreak/>
         <w:t xml:space="preserve">It </w:t>
       </w:r>
       <w:r>
@@ -2381,37 +2831,23 @@
     </w:p>
     <w:p>
       <w:r>
-        <w:t>M</w:t>
-      </w:r>
-      <w:r>
-        <w:t>ethod overloading is not possible by changing the return type of the method only because of ambiguity</w:t>
-      </w:r>
-      <w:r>
-        <w:t>.</w:t>
-      </w:r>
-    </w:p>
-    <w:p>
-      <w:r>
-        <w:t>The compiler does not consider the return type while differentiating the overloaded method, and it is not possible to decide which method to execute based on the return type alone</w:t>
-      </w:r>
-      <w:r>
-        <w:t>.</w:t>
-      </w:r>
-    </w:p>
-    <w:p>
-      <w:r>
-        <w:t>For example, if two methods have the same signature but different return types, it would be confusing for the compiler to distinguish between the calls because at the time of invocation, the return type is not given</w:t>
-      </w:r>
-      <w:r>
-        <w:t>.</w:t>
-      </w:r>
-    </w:p>
-    <w:p>
-      <w:r>
-        <w:t>The parameter list is the only way for the compiler to distinguish between the function calls, and the return value is received at the completion of the function</w:t>
-      </w:r>
-      <w:r>
-        <w:t>.</w:t>
+        <w:t>Method overloading is not possible by changing the return type of the method only because of ambiguity.</w:t>
+      </w:r>
+    </w:p>
+    <w:p>
+      <w:r>
+        <w:lastRenderedPageBreak/>
+        <w:t>The compiler does not consider the return type while differentiating the overloaded method, and it is not possible to decide which method to execute based on the return type alone.</w:t>
+      </w:r>
+    </w:p>
+    <w:p>
+      <w:r>
+        <w:t>For example, if two methods have the same signature but different return types, it would be confusing for the compiler to distinguish between the calls because at the time of invocation, the return type is not given.</w:t>
+      </w:r>
+    </w:p>
+    <w:p>
+      <w:r>
+        <w:t>The parameter list is the only way for the compiler to distinguish between the function calls, and the return value is received at the completion of the function.</w:t>
       </w:r>
     </w:p>
     <w:p/>
@@ -2550,7 +2986,15 @@
           <w:rFonts w:ascii="Times New Roman" w:hAnsi="Times New Roman" w:cs="Times New Roman"/>
           <w:kern w:val="0"/>
         </w:rPr>
-        <w:t xml:space="preserve"> a</w:t>
+        <w:t xml:space="preserve"> </w:t>
+      </w:r>
+      <w:proofErr w:type="spellStart"/>
+      <w:r>
+        <w:rPr>
+          <w:rFonts w:ascii="Times New Roman" w:hAnsi="Times New Roman" w:cs="Times New Roman"/>
+          <w:kern w:val="0"/>
+        </w:rPr>
+        <w:t>a</w:t>
       </w:r>
       <w:r>
         <w:rPr>
@@ -2568,6 +3012,7 @@
         </w:rPr>
         <w:t>long</w:t>
       </w:r>
+      <w:proofErr w:type="spellEnd"/>
       <w:r>
         <w:rPr>
           <w:rFonts w:ascii="Times New Roman" w:hAnsi="Times New Roman" w:cs="Times New Roman"/>
@@ -2583,6 +3028,7 @@
         </w:rPr>
         <w:t>){</w:t>
       </w:r>
+      <w:proofErr w:type="spellStart"/>
       <w:r>
         <w:rPr>
           <w:rFonts w:ascii="Times New Roman" w:hAnsi="Times New Roman" w:cs="Times New Roman"/>
@@ -2622,6 +3068,7 @@
         </w:rPr>
         <w:t>println</w:t>
       </w:r>
+      <w:proofErr w:type="spellEnd"/>
       <w:r>
         <w:rPr>
           <w:rFonts w:ascii="Times New Roman" w:hAnsi="Times New Roman" w:cs="Times New Roman"/>
@@ -2716,7 +3163,15 @@
           <w:rFonts w:ascii="Times New Roman" w:hAnsi="Times New Roman" w:cs="Times New Roman"/>
           <w:kern w:val="0"/>
         </w:rPr>
-        <w:t xml:space="preserve"> a</w:t>
+        <w:t xml:space="preserve"> </w:t>
+      </w:r>
+      <w:proofErr w:type="spellStart"/>
+      <w:r>
+        <w:rPr>
+          <w:rFonts w:ascii="Times New Roman" w:hAnsi="Times New Roman" w:cs="Times New Roman"/>
+          <w:kern w:val="0"/>
+        </w:rPr>
+        <w:t>a</w:t>
       </w:r>
       <w:r>
         <w:rPr>
@@ -2734,6 +3189,7 @@
         </w:rPr>
         <w:t>int</w:t>
       </w:r>
+      <w:proofErr w:type="spellEnd"/>
       <w:r>
         <w:rPr>
           <w:rFonts w:ascii="Times New Roman" w:hAnsi="Times New Roman" w:cs="Times New Roman"/>
@@ -2749,6 +3205,7 @@
         </w:rPr>
         <w:t>){</w:t>
       </w:r>
+      <w:proofErr w:type="spellStart"/>
       <w:r>
         <w:rPr>
           <w:rFonts w:ascii="Times New Roman" w:hAnsi="Times New Roman" w:cs="Times New Roman"/>
@@ -2788,6 +3245,7 @@
         </w:rPr>
         <w:t>println</w:t>
       </w:r>
+      <w:proofErr w:type="spellEnd"/>
       <w:r>
         <w:rPr>
           <w:rFonts w:ascii="Times New Roman" w:hAnsi="Times New Roman" w:cs="Times New Roman"/>
@@ -2871,7 +3329,6 @@
           <w:color w:val="008000"/>
           <w:kern w:val="0"/>
         </w:rPr>
-        <w:lastRenderedPageBreak/>
         <w:t>class</w:t>
       </w:r>
       <w:r>
@@ -2881,6 +3338,7 @@
         </w:rPr>
         <w:t xml:space="preserve"> </w:t>
       </w:r>
+      <w:proofErr w:type="spellStart"/>
       <w:r>
         <w:rPr>
           <w:rFonts w:ascii="Times New Roman" w:hAnsi="Times New Roman" w:cs="Times New Roman"/>
@@ -2891,6 +3349,7 @@
         </w:rPr>
         <w:t>JavaMain</w:t>
       </w:r>
+      <w:proofErr w:type="spellEnd"/>
       <w:r>
         <w:rPr>
           <w:rFonts w:ascii="Times New Roman" w:hAnsi="Times New Roman" w:cs="Times New Roman"/>
@@ -3010,8 +3469,17 @@
           <w:rFonts w:ascii="Times New Roman" w:hAnsi="Times New Roman" w:cs="Times New Roman"/>
           <w:kern w:val="0"/>
         </w:rPr>
-        <w:t xml:space="preserve"> args</w:t>
-      </w:r>
+        <w:t xml:space="preserve"> </w:t>
+      </w:r>
+      <w:proofErr w:type="spellStart"/>
+      <w:r>
+        <w:rPr>
+          <w:rFonts w:ascii="Times New Roman" w:hAnsi="Times New Roman" w:cs="Times New Roman"/>
+          <w:kern w:val="0"/>
+        </w:rPr>
+        <w:t>args</w:t>
+      </w:r>
+      <w:proofErr w:type="spellEnd"/>
       <w:r>
         <w:rPr>
           <w:rFonts w:ascii="Times New Roman" w:hAnsi="Times New Roman" w:cs="Times New Roman"/>
@@ -3064,7 +3532,15 @@
           <w:rFonts w:ascii="Times New Roman" w:hAnsi="Times New Roman" w:cs="Times New Roman"/>
           <w:kern w:val="0"/>
         </w:rPr>
-        <w:t xml:space="preserve">        Io</w:t>
+        <w:t xml:space="preserve">        </w:t>
+      </w:r>
+      <w:proofErr w:type="spellStart"/>
+      <w:r>
+        <w:rPr>
+          <w:rFonts w:ascii="Times New Roman" w:hAnsi="Times New Roman" w:cs="Times New Roman"/>
+          <w:kern w:val="0"/>
+        </w:rPr>
+        <w:t>Io</w:t>
       </w:r>
       <w:r>
         <w:rPr>
@@ -3082,6 +3558,7 @@
         </w:rPr>
         <w:t>initializeIO</w:t>
       </w:r>
+      <w:proofErr w:type="spellEnd"/>
       <w:r>
         <w:rPr>
           <w:rFonts w:ascii="Times New Roman" w:hAnsi="Times New Roman" w:cs="Times New Roman"/>
@@ -3210,7 +3687,15 @@
           <w:rFonts w:ascii="Times New Roman" w:hAnsi="Times New Roman" w:cs="Times New Roman"/>
           <w:kern w:val="0"/>
         </w:rPr>
-        <w:t xml:space="preserve">        t</w:t>
+        <w:t xml:space="preserve">        </w:t>
+      </w:r>
+      <w:proofErr w:type="spellStart"/>
+      <w:r>
+        <w:rPr>
+          <w:rFonts w:ascii="Times New Roman" w:hAnsi="Times New Roman" w:cs="Times New Roman"/>
+          <w:kern w:val="0"/>
+        </w:rPr>
+        <w:t>t</w:t>
       </w:r>
       <w:r>
         <w:rPr>
@@ -3228,6 +3713,7 @@
         </w:rPr>
         <w:t>sum</w:t>
       </w:r>
+      <w:proofErr w:type="spellEnd"/>
       <w:r>
         <w:rPr>
           <w:rFonts w:ascii="Times New Roman" w:hAnsi="Times New Roman" w:cs="Times New Roman"/>
@@ -3275,7 +3761,15 @@
           <w:rFonts w:ascii="Times New Roman" w:hAnsi="Times New Roman" w:cs="Times New Roman"/>
           <w:kern w:val="0"/>
         </w:rPr>
-        <w:t xml:space="preserve">        Io</w:t>
+        <w:t xml:space="preserve">        </w:t>
+      </w:r>
+      <w:proofErr w:type="spellStart"/>
+      <w:r>
+        <w:rPr>
+          <w:rFonts w:ascii="Times New Roman" w:hAnsi="Times New Roman" w:cs="Times New Roman"/>
+          <w:kern w:val="0"/>
+        </w:rPr>
+        <w:t>Io</w:t>
       </w:r>
       <w:r>
         <w:rPr>
@@ -3309,6 +3803,7 @@
         </w:rPr>
         <w:t>println</w:t>
       </w:r>
+      <w:proofErr w:type="spellEnd"/>
       <w:r>
         <w:rPr>
           <w:rFonts w:ascii="Times New Roman" w:hAnsi="Times New Roman" w:cs="Times New Roman"/>
@@ -3356,7 +3851,15 @@
           <w:rFonts w:ascii="Times New Roman" w:hAnsi="Times New Roman" w:cs="Times New Roman"/>
           <w:kern w:val="0"/>
         </w:rPr>
-        <w:t xml:space="preserve">        Io</w:t>
+        <w:t xml:space="preserve">        </w:t>
+      </w:r>
+      <w:proofErr w:type="spellStart"/>
+      <w:r>
+        <w:rPr>
+          <w:rFonts w:ascii="Times New Roman" w:hAnsi="Times New Roman" w:cs="Times New Roman"/>
+          <w:kern w:val="0"/>
+        </w:rPr>
+        <w:t>Io</w:t>
       </w:r>
       <w:r>
         <w:rPr>
@@ -3374,6 +3877,7 @@
         </w:rPr>
         <w:t>closeIO</w:t>
       </w:r>
+      <w:proofErr w:type="spellEnd"/>
       <w:r>
         <w:rPr>
           <w:rFonts w:ascii="Times New Roman" w:hAnsi="Times New Roman" w:cs="Times New Roman"/>
@@ -3460,7 +3964,15 @@
     </w:p>
     <w:p>
       <w:r>
-        <w:t xml:space="preserve">        t.sum(20,20) ; </w:t>
+        <w:t xml:space="preserve">        </w:t>
+      </w:r>
+      <w:proofErr w:type="spellStart"/>
+      <w:r>
+        <w:t>t.sum</w:t>
+      </w:r>
+      <w:proofErr w:type="spellEnd"/>
+      <w:r>
+        <w:t xml:space="preserve">(20,20) ; </w:t>
       </w:r>
     </w:p>
     <w:p>
@@ -3470,7 +3982,24 @@
     </w:p>
     <w:p>
       <w:r>
-        <w:t xml:space="preserve">  both method sum(int,long) in Test and method sum(long,int) in Test match</w:t>
+        <w:lastRenderedPageBreak/>
+        <w:t xml:space="preserve">  both method sum(</w:t>
+      </w:r>
+      <w:proofErr w:type="spellStart"/>
+      <w:r>
+        <w:t>int,long</w:t>
+      </w:r>
+      <w:proofErr w:type="spellEnd"/>
+      <w:r>
+        <w:t>) in Test and method sum(</w:t>
+      </w:r>
+      <w:proofErr w:type="spellStart"/>
+      <w:r>
+        <w:t>long,int</w:t>
+      </w:r>
+      <w:proofErr w:type="spellEnd"/>
+      <w:r>
+        <w:t>) in Test match</w:t>
       </w:r>
     </w:p>
     <w:p/>
@@ -3634,7 +4163,6 @@
           <w:lang w:eastAsia="en-IN"/>
           <w14:ligatures w14:val="none"/>
         </w:rPr>
-        <w:lastRenderedPageBreak/>
         <w:t xml:space="preserve">class </w:t>
       </w:r>
       <w:r>
@@ -3764,6 +4292,7 @@
         <w:br/>
         <w:t xml:space="preserve">        </w:t>
       </w:r>
+      <w:proofErr w:type="spellStart"/>
       <w:r>
         <w:rPr>
           <w:rFonts w:ascii="Source Code Pro" w:eastAsia="Times New Roman" w:hAnsi="Source Code Pro" w:cs="Times New Roman"/>
@@ -3812,7 +4341,20 @@
           <w:lang w:eastAsia="en-IN"/>
           <w14:ligatures w14:val="none"/>
         </w:rPr>
-        <w:t>.println(</w:t>
+        <w:t>.println</w:t>
+      </w:r>
+      <w:proofErr w:type="spellEnd"/>
+      <w:r>
+        <w:rPr>
+          <w:rFonts w:ascii="Source Code Pro" w:eastAsia="Times New Roman" w:hAnsi="Source Code Pro" w:cs="Times New Roman"/>
+          <w:color w:val="080808"/>
+          <w:kern w:val="0"/>
+          <w:sz w:val="21"/>
+          <w:szCs w:val="21"/>
+          <w:lang w:eastAsia="en-IN"/>
+          <w14:ligatures w14:val="none"/>
+        </w:rPr>
+        <w:t>(</w:t>
       </w:r>
       <w:r>
         <w:rPr>
@@ -3954,6 +4496,7 @@
         <w:br/>
         <w:t xml:space="preserve">        </w:t>
       </w:r>
+      <w:proofErr w:type="spellStart"/>
       <w:r>
         <w:rPr>
           <w:rFonts w:ascii="Source Code Pro" w:eastAsia="Times New Roman" w:hAnsi="Source Code Pro" w:cs="Times New Roman"/>
@@ -4002,7 +4545,20 @@
           <w:lang w:eastAsia="en-IN"/>
           <w14:ligatures w14:val="none"/>
         </w:rPr>
-        <w:t>.println(</w:t>
+        <w:t>.println</w:t>
+      </w:r>
+      <w:proofErr w:type="spellEnd"/>
+      <w:r>
+        <w:rPr>
+          <w:rFonts w:ascii="Source Code Pro" w:eastAsia="Times New Roman" w:hAnsi="Source Code Pro" w:cs="Times New Roman"/>
+          <w:color w:val="080808"/>
+          <w:kern w:val="0"/>
+          <w:sz w:val="21"/>
+          <w:szCs w:val="21"/>
+          <w:lang w:eastAsia="en-IN"/>
+          <w14:ligatures w14:val="none"/>
+        </w:rPr>
+        <w:t>(</w:t>
       </w:r>
       <w:r>
         <w:rPr>
@@ -4189,6 +4745,18 @@
           <w14:ligatures w14:val="none"/>
         </w:rPr>
         <w:br/>
+      </w:r>
+      <w:r>
+        <w:rPr>
+          <w:rFonts w:ascii="Source Code Pro" w:eastAsia="Times New Roman" w:hAnsi="Source Code Pro" w:cs="Times New Roman"/>
+          <w:color w:val="080808"/>
+          <w:kern w:val="0"/>
+          <w:sz w:val="21"/>
+          <w:szCs w:val="21"/>
+          <w:lang w:eastAsia="en-IN"/>
+          <w14:ligatures w14:val="none"/>
+        </w:rPr>
+        <w:lastRenderedPageBreak/>
         <w:t xml:space="preserve">    </w:t>
       </w:r>
       <w:r>
@@ -4269,6 +4837,7 @@
         <w:br/>
         <w:t xml:space="preserve">        </w:t>
       </w:r>
+      <w:proofErr w:type="spellStart"/>
       <w:r>
         <w:rPr>
           <w:rFonts w:ascii="Source Code Pro" w:eastAsia="Times New Roman" w:hAnsi="Source Code Pro" w:cs="Times New Roman"/>
@@ -4317,7 +4886,20 @@
           <w:lang w:eastAsia="en-IN"/>
           <w14:ligatures w14:val="none"/>
         </w:rPr>
-        <w:t>.println(</w:t>
+        <w:t>.println</w:t>
+      </w:r>
+      <w:proofErr w:type="spellEnd"/>
+      <w:r>
+        <w:rPr>
+          <w:rFonts w:ascii="Source Code Pro" w:eastAsia="Times New Roman" w:hAnsi="Source Code Pro" w:cs="Times New Roman"/>
+          <w:color w:val="080808"/>
+          <w:kern w:val="0"/>
+          <w:sz w:val="21"/>
+          <w:szCs w:val="21"/>
+          <w:lang w:eastAsia="en-IN"/>
+          <w14:ligatures w14:val="none"/>
+        </w:rPr>
+        <w:t>(</w:t>
       </w:r>
       <w:r>
         <w:rPr>
@@ -4459,6 +5041,7 @@
         <w:br/>
         <w:t xml:space="preserve">        </w:t>
       </w:r>
+      <w:proofErr w:type="spellStart"/>
       <w:r>
         <w:rPr>
           <w:rFonts w:ascii="Source Code Pro" w:eastAsia="Times New Roman" w:hAnsi="Source Code Pro" w:cs="Times New Roman"/>
@@ -4507,7 +5090,20 @@
           <w:lang w:eastAsia="en-IN"/>
           <w14:ligatures w14:val="none"/>
         </w:rPr>
-        <w:t>.println(</w:t>
+        <w:t>.println</w:t>
+      </w:r>
+      <w:proofErr w:type="spellEnd"/>
+      <w:r>
+        <w:rPr>
+          <w:rFonts w:ascii="Source Code Pro" w:eastAsia="Times New Roman" w:hAnsi="Source Code Pro" w:cs="Times New Roman"/>
+          <w:color w:val="080808"/>
+          <w:kern w:val="0"/>
+          <w:sz w:val="21"/>
+          <w:szCs w:val="21"/>
+          <w:lang w:eastAsia="en-IN"/>
+          <w14:ligatures w14:val="none"/>
+        </w:rPr>
+        <w:t>(</w:t>
       </w:r>
       <w:r>
         <w:rPr>
@@ -4692,6 +5288,7 @@
         </w:rPr>
         <w:t xml:space="preserve">String </w:t>
       </w:r>
+      <w:proofErr w:type="spellStart"/>
       <w:r>
         <w:rPr>
           <w:rFonts w:ascii="Source Code Pro" w:eastAsia="Times New Roman" w:hAnsi="Source Code Pro" w:cs="Times New Roman"/>
@@ -4702,7 +5299,20 @@
           <w:lang w:eastAsia="en-IN"/>
           <w14:ligatures w14:val="none"/>
         </w:rPr>
-        <w:t>args[ ])  {</w:t>
+        <w:t>args</w:t>
+      </w:r>
+      <w:proofErr w:type="spellEnd"/>
+      <w:r>
+        <w:rPr>
+          <w:rFonts w:ascii="Source Code Pro" w:eastAsia="Times New Roman" w:hAnsi="Source Code Pro" w:cs="Times New Roman"/>
+          <w:color w:val="080808"/>
+          <w:kern w:val="0"/>
+          <w:sz w:val="21"/>
+          <w:szCs w:val="21"/>
+          <w:lang w:eastAsia="en-IN"/>
+          <w14:ligatures w14:val="none"/>
+        </w:rPr>
+        <w:t>[ ])  {</w:t>
       </w:r>
       <w:r>
         <w:rPr>
@@ -4802,8 +5412,9 @@
           <w:lang w:eastAsia="en-IN"/>
           <w14:ligatures w14:val="none"/>
         </w:rPr>
-        <w:t>// As per overriding rules this should call to class Derive's static</w:t>
-      </w:r>
+        <w:t xml:space="preserve">// As per overriding rules this should call to class </w:t>
+      </w:r>
+      <w:proofErr w:type="spellStart"/>
       <w:r>
         <w:rPr>
           <w:rFonts w:ascii="Source Code Pro" w:eastAsia="Times New Roman" w:hAnsi="Source Code Pro" w:cs="Times New Roman"/>
@@ -4816,9 +5427,9 @@
           <w:lang w:eastAsia="en-IN"/>
           <w14:ligatures w14:val="none"/>
         </w:rPr>
-        <w:br/>
-        <w:t xml:space="preserve">        // overridden method. Since static method can not be overridden, it</w:t>
-      </w:r>
+        <w:t>Derive's</w:t>
+      </w:r>
+      <w:proofErr w:type="spellEnd"/>
       <w:r>
         <w:rPr>
           <w:rFonts w:ascii="Source Code Pro" w:eastAsia="Times New Roman" w:hAnsi="Source Code Pro" w:cs="Times New Roman"/>
@@ -4831,8 +5442,7 @@
           <w:lang w:eastAsia="en-IN"/>
           <w14:ligatures w14:val="none"/>
         </w:rPr>
-        <w:br/>
-        <w:t xml:space="preserve">        // calls Base's display()</w:t>
+        <w:t xml:space="preserve"> static</w:t>
       </w:r>
       <w:r>
         <w:rPr>
@@ -4847,6 +5457,66 @@
           <w14:ligatures w14:val="none"/>
         </w:rPr>
         <w:br/>
+        <w:t xml:space="preserve">        // overridden method. Since static method </w:t>
+      </w:r>
+      <w:proofErr w:type="spellStart"/>
+      <w:r>
+        <w:rPr>
+          <w:rFonts w:ascii="Source Code Pro" w:eastAsia="Times New Roman" w:hAnsi="Source Code Pro" w:cs="Times New Roman"/>
+          <w:i/>
+          <w:iCs/>
+          <w:color w:val="8C8C8C"/>
+          <w:kern w:val="0"/>
+          <w:sz w:val="21"/>
+          <w:szCs w:val="21"/>
+          <w:lang w:eastAsia="en-IN"/>
+          <w14:ligatures w14:val="none"/>
+        </w:rPr>
+        <w:t>can not</w:t>
+      </w:r>
+      <w:proofErr w:type="spellEnd"/>
+      <w:r>
+        <w:rPr>
+          <w:rFonts w:ascii="Source Code Pro" w:eastAsia="Times New Roman" w:hAnsi="Source Code Pro" w:cs="Times New Roman"/>
+          <w:i/>
+          <w:iCs/>
+          <w:color w:val="8C8C8C"/>
+          <w:kern w:val="0"/>
+          <w:sz w:val="21"/>
+          <w:szCs w:val="21"/>
+          <w:lang w:eastAsia="en-IN"/>
+          <w14:ligatures w14:val="none"/>
+        </w:rPr>
+        <w:t xml:space="preserve"> be overridden, it</w:t>
+      </w:r>
+      <w:r>
+        <w:rPr>
+          <w:rFonts w:ascii="Source Code Pro" w:eastAsia="Times New Roman" w:hAnsi="Source Code Pro" w:cs="Times New Roman"/>
+          <w:i/>
+          <w:iCs/>
+          <w:color w:val="8C8C8C"/>
+          <w:kern w:val="0"/>
+          <w:sz w:val="21"/>
+          <w:szCs w:val="21"/>
+          <w:lang w:eastAsia="en-IN"/>
+          <w14:ligatures w14:val="none"/>
+        </w:rPr>
+        <w:br/>
+        <w:t xml:space="preserve">        // calls Base's display()</w:t>
+      </w:r>
+      <w:r>
+        <w:rPr>
+          <w:rFonts w:ascii="Source Code Pro" w:eastAsia="Times New Roman" w:hAnsi="Source Code Pro" w:cs="Times New Roman"/>
+          <w:i/>
+          <w:iCs/>
+          <w:color w:val="8C8C8C"/>
+          <w:kern w:val="0"/>
+          <w:sz w:val="21"/>
+          <w:szCs w:val="21"/>
+          <w:lang w:eastAsia="en-IN"/>
+          <w14:ligatures w14:val="none"/>
+        </w:rPr>
+        <w:br/>
         <w:t xml:space="preserve">        </w:t>
       </w:r>
       <w:r>
@@ -4936,8 +5606,9 @@
           <w:lang w:eastAsia="en-IN"/>
           <w14:ligatures w14:val="none"/>
         </w:rPr>
-        <w:t>// Here overriding works and Derive's print() is called</w:t>
-      </w:r>
+        <w:t xml:space="preserve">// Here overriding works and </w:t>
+      </w:r>
+      <w:proofErr w:type="spellStart"/>
       <w:r>
         <w:rPr>
           <w:rFonts w:ascii="Source Code Pro" w:eastAsia="Times New Roman" w:hAnsi="Source Code Pro" w:cs="Times New Roman"/>
@@ -4950,6 +5621,35 @@
           <w:lang w:eastAsia="en-IN"/>
           <w14:ligatures w14:val="none"/>
         </w:rPr>
+        <w:t>Derive's</w:t>
+      </w:r>
+      <w:proofErr w:type="spellEnd"/>
+      <w:r>
+        <w:rPr>
+          <w:rFonts w:ascii="Source Code Pro" w:eastAsia="Times New Roman" w:hAnsi="Source Code Pro" w:cs="Times New Roman"/>
+          <w:i/>
+          <w:iCs/>
+          <w:color w:val="8C8C8C"/>
+          <w:kern w:val="0"/>
+          <w:sz w:val="21"/>
+          <w:szCs w:val="21"/>
+          <w:lang w:eastAsia="en-IN"/>
+          <w14:ligatures w14:val="none"/>
+        </w:rPr>
+        <w:t xml:space="preserve"> print() is called</w:t>
+      </w:r>
+      <w:r>
+        <w:rPr>
+          <w:rFonts w:ascii="Source Code Pro" w:eastAsia="Times New Roman" w:hAnsi="Source Code Pro" w:cs="Times New Roman"/>
+          <w:i/>
+          <w:iCs/>
+          <w:color w:val="8C8C8C"/>
+          <w:kern w:val="0"/>
+          <w:sz w:val="21"/>
+          <w:szCs w:val="21"/>
+          <w:lang w:eastAsia="en-IN"/>
+          <w14:ligatures w14:val="none"/>
+        </w:rPr>
         <w:br/>
         <w:t xml:space="preserve">        </w:t>
       </w:r>
@@ -5009,7 +5709,6 @@
     <w:p/>
     <w:p>
       <w:r>
-        <w:lastRenderedPageBreak/>
         <w:t>O/p :</w:t>
       </w:r>
     </w:p>
@@ -5166,6 +5865,7 @@
           <w:lang w:eastAsia="en-IN"/>
           <w14:ligatures w14:val="none"/>
         </w:rPr>
+        <w:lastRenderedPageBreak/>
         <w:t>}</w:t>
       </w:r>
     </w:p>
@@ -5333,8 +6033,62 @@
 </file>
 
 <file path=word/numbering.xml><?xml version="1.0" encoding="utf-8"?>
-<w:numbering xmlns:wpc="http://schemas.microsoft.com/office/word/2010/wordprocessingCanvas" xmlns:cx="http://schemas.microsoft.com/office/drawing/2014/chartex" xmlns:cx1="http://schemas.microsoft.com/office/drawing/2015/9/8/chartex" xmlns:cx2="http://schemas.microsoft.com/office/drawing/2015/10/21/chartex" xmlns:cx3="http://schemas.microsoft.com/office/drawing/2016/5/9/chartex" xmlns:cx4="http://schemas.microsoft.com/office/drawing/2016/5/10/chartex" xmlns:cx5="http://schemas.microsoft.com/office/drawing/2016/5/11/chartex" xmlns:cx6="http://schemas.microsoft.com/office/drawing/2016/5/12/chartex" xmlns:cx7="http://schemas.microsoft.com/office/drawing/2016/5/13/chartex" xmlns:cx8="http://schemas.microsoft.com/office/drawing/2016/5/14/chartex" xmlns:mc="http://schemas.openxmlformats.org/markup-compatibility/2006" xmlns:aink="http://schemas.microsoft.com/office/drawing/2016/ink" xmlns:am3d="http://schemas.microsoft.com/office/drawing/2017/model3d" xmlns:o="urn:schemas-microsoft-com:office:office" xmlns:oel="http://schemas.microsoft.com/office/2019/extlst" xmlns:r="http://schemas.openxmlformats.org/officeDocument/2006/relationships" xmlns:m="http://schemas.openxmlformats.org/officeDocument/2006/math" xmlns:v="urn:schemas-microsoft-com:vml" xmlns:wp14="http://schemas.microsoft.com/office/word/2010/wordprocessingDrawing" xmlns:wp="http://schemas.openxmlformats.org/drawingml/2006/wordprocessingDrawing" xmlns:w10="urn:schemas-microsoft-com:office:word" xmlns:w="http://schemas.openxmlformats.org/wordprocessingml/2006/main" xmlns:w14="http://schemas.microsoft.com/office/word/2010/wordml" xmlns:w15="http://schemas.microsoft.com/office/word/2012/wordml" xmlns:w16cex="http://schemas.microsoft.com/office/word/2018/wordml/cex" xmlns:w16cid="http://schemas.microsoft.com/office/word/2016/wordml/cid" xmlns:w16="http://schemas.microsoft.com/office/word/2018/wordml" xmlns:w16sdtdh="http://schemas.microsoft.com/office/word/2020/wordml/sdtdatahash" xmlns:w16se="http://schemas.microsoft.com/office/word/2015/wordml/symex" xmlns:wpg="http://schemas.microsoft.com/office/word/2010/wordprocessingGroup" xmlns:wpi="http://schemas.microsoft.com/office/word/2010/wordprocessingInk" xmlns:wne="http://schemas.microsoft.com/office/word/2006/wordml" xmlns:wps="http://schemas.microsoft.com/office/word/2010/wordprocessingShape" mc:Ignorable="w14 w15 w16se w16cid w16 w16cex w16sdtdh wp14">
+<w:numbering xmlns:wpc="http://schemas.microsoft.com/office/word/2010/wordprocessingCanvas" xmlns:cx="http://schemas.microsoft.com/office/drawing/2014/chartex" xmlns:cx1="http://schemas.microsoft.com/office/drawing/2015/9/8/chartex" xmlns:cx2="http://schemas.microsoft.com/office/drawing/2015/10/21/chartex" xmlns:cx3="http://schemas.microsoft.com/office/drawing/2016/5/9/chartex" xmlns:cx4="http://schemas.microsoft.com/office/drawing/2016/5/10/chartex" xmlns:cx5="http://schemas.microsoft.com/office/drawing/2016/5/11/chartex" xmlns:cx6="http://schemas.microsoft.com/office/drawing/2016/5/12/chartex" xmlns:cx7="http://schemas.microsoft.com/office/drawing/2016/5/13/chartex" xmlns:cx8="http://schemas.microsoft.com/office/drawing/2016/5/14/chartex" xmlns:mc="http://schemas.openxmlformats.org/markup-compatibility/2006" xmlns:aink="http://schemas.microsoft.com/office/drawing/2016/ink" xmlns:am3d="http://schemas.microsoft.com/office/drawing/2017/model3d" xmlns:o="urn:schemas-microsoft-com:office:office" xmlns:oel="http://schemas.microsoft.com/office/2019/extlst" xmlns:r="http://schemas.openxmlformats.org/officeDocument/2006/relationships" xmlns:m="http://schemas.openxmlformats.org/officeDocument/2006/math" xmlns:v="urn:schemas-microsoft-com:vml" xmlns:wp14="http://schemas.microsoft.com/office/word/2010/wordprocessingDrawing" xmlns:wp="http://schemas.openxmlformats.org/drawingml/2006/wordprocessingDrawing" xmlns:w10="urn:schemas-microsoft-com:office:word" xmlns:w="http://schemas.openxmlformats.org/wordprocessingml/2006/main" xmlns:w14="http://schemas.microsoft.com/office/word/2010/wordml" xmlns:w15="http://schemas.microsoft.com/office/word/2012/wordml" xmlns:w16cex="http://schemas.microsoft.com/office/word/2018/wordml/cex" xmlns:w16cid="http://schemas.microsoft.com/office/word/2016/wordml/cid" xmlns:w16="http://schemas.microsoft.com/office/word/2018/wordml" xmlns:w16du="http://schemas.microsoft.com/office/word/2023/wordml/word16du" xmlns:w16sdtdh="http://schemas.microsoft.com/office/word/2020/wordml/sdtdatahash" xmlns:w16sdtfl="http://schemas.microsoft.com/office/word/2024/wordml/sdtformatlock" xmlns:w16se="http://schemas.microsoft.com/office/word/2015/wordml/symex" xmlns:wpg="http://schemas.microsoft.com/office/word/2010/wordprocessingGroup" xmlns:wpi="http://schemas.microsoft.com/office/word/2010/wordprocessingInk" xmlns:wne="http://schemas.microsoft.com/office/word/2006/wordml" xmlns:wps="http://schemas.microsoft.com/office/word/2010/wordprocessingShape" mc:Ignorable="w14 w15 w16se w16cid w16 w16cex w16sdtdh w16sdtfl w16du wp14">
   <w:abstractNum w:abstractNumId="0" w15:restartNumberingAfterBreak="0">
+    <w:nsid w:val="00000001"/>
+    <w:multiLevelType w:val="hybridMultilevel"/>
+    <w:tmpl w:val="FFFFFFFF"/>
+    <w:lvl w:ilvl="0" w:tplc="00000001">
+      <w:start w:val="1"/>
+      <w:numFmt w:val="bullet"/>
+      <w:lvlText w:val="•"/>
+      <w:lvlJc w:val="left"/>
+      <w:pPr>
+        <w:ind w:left="720" w:hanging="360"/>
+      </w:pPr>
+    </w:lvl>
+    <w:lvl w:ilvl="1" w:tplc="FFFFFFFF">
+      <w:numFmt w:val="decimal"/>
+      <w:lvlText w:val=""/>
+      <w:lvlJc w:val="left"/>
+    </w:lvl>
+    <w:lvl w:ilvl="2" w:tplc="FFFFFFFF">
+      <w:numFmt w:val="decimal"/>
+      <w:lvlText w:val=""/>
+      <w:lvlJc w:val="left"/>
+    </w:lvl>
+    <w:lvl w:ilvl="3" w:tplc="FFFFFFFF">
+      <w:numFmt w:val="decimal"/>
+      <w:lvlText w:val=""/>
+      <w:lvlJc w:val="left"/>
+    </w:lvl>
+    <w:lvl w:ilvl="4" w:tplc="FFFFFFFF">
+      <w:numFmt w:val="decimal"/>
+      <w:lvlText w:val=""/>
+      <w:lvlJc w:val="left"/>
+    </w:lvl>
+    <w:lvl w:ilvl="5" w:tplc="FFFFFFFF">
+      <w:numFmt w:val="decimal"/>
+      <w:lvlText w:val=""/>
+      <w:lvlJc w:val="left"/>
+    </w:lvl>
+    <w:lvl w:ilvl="6" w:tplc="FFFFFFFF">
+      <w:numFmt w:val="decimal"/>
+      <w:lvlText w:val=""/>
+      <w:lvlJc w:val="left"/>
+    </w:lvl>
+    <w:lvl w:ilvl="7" w:tplc="FFFFFFFF">
+      <w:numFmt w:val="decimal"/>
+      <w:lvlText w:val=""/>
+      <w:lvlJc w:val="left"/>
+    </w:lvl>
+    <w:lvl w:ilvl="8" w:tplc="FFFFFFFF">
+      <w:numFmt w:val="decimal"/>
+      <w:lvlText w:val=""/>
+      <w:lvlJc w:val="left"/>
+    </w:lvl>
+  </w:abstractNum>
+  <w:abstractNum w:abstractNumId="1" w15:restartNumberingAfterBreak="0">
     <w:nsid w:val="210A2804"/>
     <w:multiLevelType w:val="multilevel"/>
     <w:tmpl w:val="F0D00182"/>
@@ -5451,7 +6205,7 @@
       </w:rPr>
     </w:lvl>
   </w:abstractNum>
-  <w:abstractNum w:abstractNumId="1" w15:restartNumberingAfterBreak="0">
+  <w:abstractNum w:abstractNumId="2" w15:restartNumberingAfterBreak="0">
     <w:nsid w:val="284C247B"/>
     <w:multiLevelType w:val="hybridMultilevel"/>
     <w:tmpl w:val="5BC40532"/>
@@ -5564,7 +6318,7 @@
       </w:rPr>
     </w:lvl>
   </w:abstractNum>
-  <w:abstractNum w:abstractNumId="2" w15:restartNumberingAfterBreak="0">
+  <w:abstractNum w:abstractNumId="3" w15:restartNumberingAfterBreak="0">
     <w:nsid w:val="49D11B35"/>
     <w:multiLevelType w:val="hybridMultilevel"/>
     <w:tmpl w:val="EC0C20AA"/>
@@ -5677,7 +6431,7 @@
       </w:rPr>
     </w:lvl>
   </w:abstractNum>
-  <w:abstractNum w:abstractNumId="3" w15:restartNumberingAfterBreak="0">
+  <w:abstractNum w:abstractNumId="4" w15:restartNumberingAfterBreak="0">
     <w:nsid w:val="534A00BA"/>
     <w:multiLevelType w:val="hybridMultilevel"/>
     <w:tmpl w:val="2F66C906"/>
@@ -5790,7 +6544,7 @@
       </w:rPr>
     </w:lvl>
   </w:abstractNum>
-  <w:abstractNum w:abstractNumId="4" w15:restartNumberingAfterBreak="0">
+  <w:abstractNum w:abstractNumId="5" w15:restartNumberingAfterBreak="0">
     <w:nsid w:val="540622E3"/>
     <w:multiLevelType w:val="hybridMultilevel"/>
     <w:tmpl w:val="0FBE6BCE"/>
@@ -5903,7 +6657,7 @@
       </w:rPr>
     </w:lvl>
   </w:abstractNum>
-  <w:abstractNum w:abstractNumId="5" w15:restartNumberingAfterBreak="0">
+  <w:abstractNum w:abstractNumId="6" w15:restartNumberingAfterBreak="0">
     <w:nsid w:val="56EF50AA"/>
     <w:multiLevelType w:val="hybridMultilevel"/>
     <w:tmpl w:val="88BE58A6"/>
@@ -6016,7 +6770,7 @@
       </w:rPr>
     </w:lvl>
   </w:abstractNum>
-  <w:abstractNum w:abstractNumId="6" w15:restartNumberingAfterBreak="0">
+  <w:abstractNum w:abstractNumId="7" w15:restartNumberingAfterBreak="0">
     <w:nsid w:val="578007FD"/>
     <w:multiLevelType w:val="hybridMultilevel"/>
     <w:tmpl w:val="57AE4484"/>
@@ -6129,7 +6883,7 @@
       </w:rPr>
     </w:lvl>
   </w:abstractNum>
-  <w:abstractNum w:abstractNumId="7" w15:restartNumberingAfterBreak="0">
+  <w:abstractNum w:abstractNumId="8" w15:restartNumberingAfterBreak="0">
     <w:nsid w:val="676E413F"/>
     <w:multiLevelType w:val="hybridMultilevel"/>
     <w:tmpl w:val="7E62F488"/>
@@ -6242,7 +6996,7 @@
       </w:rPr>
     </w:lvl>
   </w:abstractNum>
-  <w:abstractNum w:abstractNumId="8" w15:restartNumberingAfterBreak="0">
+  <w:abstractNum w:abstractNumId="9" w15:restartNumberingAfterBreak="0">
     <w:nsid w:val="6E8D742E"/>
     <w:multiLevelType w:val="hybridMultilevel"/>
     <w:tmpl w:val="92AC444A"/>
@@ -6355,7 +7109,7 @@
       </w:rPr>
     </w:lvl>
   </w:abstractNum>
-  <w:abstractNum w:abstractNumId="9" w15:restartNumberingAfterBreak="0">
+  <w:abstractNum w:abstractNumId="10" w15:restartNumberingAfterBreak="0">
     <w:nsid w:val="76381096"/>
     <w:multiLevelType w:val="multilevel"/>
     <w:tmpl w:val="72A80C3E"/>
@@ -6470,7 +7224,7 @@
       </w:rPr>
     </w:lvl>
   </w:abstractNum>
-  <w:abstractNum w:abstractNumId="10" w15:restartNumberingAfterBreak="0">
+  <w:abstractNum w:abstractNumId="11" w15:restartNumberingAfterBreak="0">
     <w:nsid w:val="76806040"/>
     <w:multiLevelType w:val="hybridMultilevel"/>
     <w:tmpl w:val="A948C978"/>
@@ -6584,46 +7338,49 @@
     </w:lvl>
   </w:abstractNum>
   <w:num w:numId="1" w16cid:durableId="96757900">
+    <w:abstractNumId w:val="10"/>
+  </w:num>
+  <w:num w:numId="2" w16cid:durableId="2119135280">
+    <w:abstractNumId w:val="10"/>
+  </w:num>
+  <w:num w:numId="3" w16cid:durableId="1552377276">
+    <w:abstractNumId w:val="1"/>
+  </w:num>
+  <w:num w:numId="4" w16cid:durableId="846597272">
+    <w:abstractNumId w:val="8"/>
+  </w:num>
+  <w:num w:numId="5" w16cid:durableId="444465420">
+    <w:abstractNumId w:val="6"/>
+  </w:num>
+  <w:num w:numId="6" w16cid:durableId="929775044">
+    <w:abstractNumId w:val="4"/>
+  </w:num>
+  <w:num w:numId="7" w16cid:durableId="1451899589">
+    <w:abstractNumId w:val="3"/>
+  </w:num>
+  <w:num w:numId="8" w16cid:durableId="640354115">
+    <w:abstractNumId w:val="5"/>
+  </w:num>
+  <w:num w:numId="9" w16cid:durableId="1896425204">
+    <w:abstractNumId w:val="2"/>
+  </w:num>
+  <w:num w:numId="10" w16cid:durableId="323166759">
     <w:abstractNumId w:val="9"/>
   </w:num>
-  <w:num w:numId="2" w16cid:durableId="2119135280">
-    <w:abstractNumId w:val="9"/>
-  </w:num>
-  <w:num w:numId="3" w16cid:durableId="1552377276">
-    <w:abstractNumId w:val="0"/>
-  </w:num>
-  <w:num w:numId="4" w16cid:durableId="846597272">
+  <w:num w:numId="11" w16cid:durableId="2145347619">
     <w:abstractNumId w:val="7"/>
   </w:num>
-  <w:num w:numId="5" w16cid:durableId="444465420">
-    <w:abstractNumId w:val="5"/>
+  <w:num w:numId="12" w16cid:durableId="889531764">
+    <w:abstractNumId w:val="11"/>
   </w:num>
-  <w:num w:numId="6" w16cid:durableId="929775044">
-    <w:abstractNumId w:val="3"/>
-  </w:num>
-  <w:num w:numId="7" w16cid:durableId="1451899589">
-    <w:abstractNumId w:val="2"/>
-  </w:num>
-  <w:num w:numId="8" w16cid:durableId="640354115">
-    <w:abstractNumId w:val="4"/>
-  </w:num>
-  <w:num w:numId="9" w16cid:durableId="1896425204">
-    <w:abstractNumId w:val="1"/>
-  </w:num>
-  <w:num w:numId="10" w16cid:durableId="323166759">
-    <w:abstractNumId w:val="8"/>
-  </w:num>
-  <w:num w:numId="11" w16cid:durableId="2145347619">
-    <w:abstractNumId w:val="6"/>
-  </w:num>
-  <w:num w:numId="12" w16cid:durableId="889531764">
-    <w:abstractNumId w:val="10"/>
+  <w:num w:numId="13" w16cid:durableId="1816019996">
+    <w:abstractNumId w:val="0"/>
   </w:num>
 </w:numbering>
 </file>
 
 <file path=word/styles.xml><?xml version="1.0" encoding="utf-8"?>
-<w:styles xmlns:mc="http://schemas.openxmlformats.org/markup-compatibility/2006" xmlns:r="http://schemas.openxmlformats.org/officeDocument/2006/relationships" xmlns:w="http://schemas.openxmlformats.org/wordprocessingml/2006/main" xmlns:w14="http://schemas.microsoft.com/office/word/2010/wordml" xmlns:w15="http://schemas.microsoft.com/office/word/2012/wordml" xmlns:w16cex="http://schemas.microsoft.com/office/word/2018/wordml/cex" xmlns:w16cid="http://schemas.microsoft.com/office/word/2016/wordml/cid" xmlns:w16="http://schemas.microsoft.com/office/word/2018/wordml" xmlns:w16sdtdh="http://schemas.microsoft.com/office/word/2020/wordml/sdtdatahash" xmlns:w16se="http://schemas.microsoft.com/office/word/2015/wordml/symex" mc:Ignorable="w14 w15 w16se w16cid w16 w16cex w16sdtdh">
+<w:styles xmlns:mc="http://schemas.openxmlformats.org/markup-compatibility/2006" xmlns:r="http://schemas.openxmlformats.org/officeDocument/2006/relationships" xmlns:w="http://schemas.openxmlformats.org/wordprocessingml/2006/main" xmlns:w14="http://schemas.microsoft.com/office/word/2010/wordml" xmlns:w15="http://schemas.microsoft.com/office/word/2012/wordml" xmlns:w16cex="http://schemas.microsoft.com/office/word/2018/wordml/cex" xmlns:w16cid="http://schemas.microsoft.com/office/word/2016/wordml/cid" xmlns:w16="http://schemas.microsoft.com/office/word/2018/wordml" xmlns:w16du="http://schemas.microsoft.com/office/word/2023/wordml/word16du" xmlns:w16sdtdh="http://schemas.microsoft.com/office/word/2020/wordml/sdtdatahash" xmlns:w16sdtfl="http://schemas.microsoft.com/office/word/2024/wordml/sdtformatlock" xmlns:w16se="http://schemas.microsoft.com/office/word/2015/wordml/symex" mc:Ignorable="w14 w15 w16se w16cid w16 w16cex w16sdtdh w16sdtfl w16du">
   <w:docDefaults>
     <w:rPrDefault>
       <w:rPr>
@@ -7122,7 +7879,6 @@
   <w:style w:type="character" w:default="1" w:styleId="DefaultParagraphFont">
     <w:name w:val="Default Paragraph Font"/>
     <w:uiPriority w:val="1"/>
-    <w:semiHidden/>
     <w:unhideWhenUsed/>
   </w:style>
   <w:style w:type="table" w:default="1" w:styleId="TableNormal">

</xml_diff>